<commit_message>
Analysis the relationship between corn and whether in IA
</commit_message>
<xml_diff>
--- a/DataScience_Project4/multicity_archive/Data Science Assignment 4 - Dataset 1 Written Response.docx
+++ b/DataScience_Project4/multicity_archive/Data Science Assignment 4 - Dataset 1 Written Response.docx
@@ -51,7 +51,16 @@
     </w:p>
     <w:p>
       <w:r>
-        <w:t xml:space="preserve">The conversion process was implemented using Python 3.12 with the h5py library (v3.15.1) for HDF5 file manipulation, along with pandas and </w:t>
+        <w:t>The conversion process was implemented using Python 3.1</w:t>
+      </w:r>
+      <w:r>
+        <w:rPr>
+          <w:rFonts w:hint="eastAsia"/>
+        </w:rPr>
+        <w:t>0</w:t>
+      </w:r>
+      <w:r>
+        <w:t xml:space="preserve"> with the h5py library (v3.15.1) for HDF5 file manipulation, along with pandas and </w:t>
       </w:r>
       <w:proofErr w:type="spellStart"/>
       <w:r>
@@ -848,6 +857,7 @@
   <w:style w:type="character" w:default="1" w:styleId="DefaultParagraphFont">
     <w:name w:val="Default Paragraph Font"/>
     <w:uiPriority w:val="1"/>
+    <w:semiHidden/>
     <w:unhideWhenUsed/>
   </w:style>
   <w:style w:type="table" w:default="1" w:styleId="TableNormal">

</xml_diff>